<commit_message>
Update navbar and user panel to support authenticated users
- Added conditional rendering for navbar elements based on user authentication
- Updated user panel to display user's full name, group, and dynamic avatar
- Translated some navbar text to Spanish
- Improved user profile display with group information
</commit_message>
<xml_diff>
--- a/xFile/media/plantillas/modelo_venta_a_plazo.docx
+++ b/xFile/media/plantillas/modelo_venta_a_plazo.docx
@@ -166,7 +166,6 @@
           <w:lang w:val="es-ES" w:eastAsia="es-VE"/>
         </w:rPr>
       </w:pPr>
-      <w:r/>
       <w:r>
         <w:rPr>
           <w:rFonts w:ascii="Arial" w:hAnsi="Arial" w:cs="Arial"/>
@@ -309,7 +308,6 @@
           <w:bCs/>
           <w:sz w:val="24"/>
           <w:szCs w:val="24"/>
-          <w:lang w:val="undefined"/>
         </w:rPr>
         <w:t xml:space="preserve">_r</w:t>
       </w:r>
@@ -332,7 +330,7 @@
           <w:szCs w:val="24"/>
           <w:lang w:val="es-ES"/>
         </w:rPr>
-        <w:t xml:space="preserve">LA INMOBILIARIA NACIONAL, S.A.,</w:t>
+        <w:t xml:space="preserve">,</w:t>
       </w:r>
       <w:r>
         <w:rPr>
@@ -394,7 +392,6 @@
           <w:b/>
           <w:sz w:val="24"/>
           <w:szCs w:val="24"/>
-          <w:lang w:val="undefined"/>
         </w:rPr>
         <w:t xml:space="preserve">denominara_r</w:t>
       </w:r>
@@ -414,7 +411,6 @@
           <w:b/>
           <w:sz w:val="24"/>
           <w:szCs w:val="24"/>
-          <w:lang w:val="undefined"/>
         </w:rPr>
         <w:t xml:space="preserve"> </w:t>
       </w:r>
@@ -511,7 +507,6 @@
           <w:rFonts w:ascii="Arial" w:hAnsi="Arial" w:cs="Arial"/>
           <w:sz w:val="24"/>
           <w:szCs w:val="24"/>
-          <w:lang w:val="undefined"/>
         </w:rPr>
         <w:t xml:space="preserve">{</w:t>
       </w:r>
@@ -520,7 +515,6 @@
           <w:rFonts w:ascii="Arial" w:hAnsi="Arial" w:cs="Arial"/>
           <w:sz w:val="24"/>
           <w:szCs w:val="24"/>
-          <w:lang w:val="undefined"/>
         </w:rPr>
         <w:t xml:space="preserve">condicion</w:t>
       </w:r>
@@ -529,7 +523,6 @@
           <w:rFonts w:ascii="Arial" w:hAnsi="Arial" w:cs="Arial"/>
           <w:sz w:val="24"/>
           <w:szCs w:val="24"/>
-          <w:lang w:val="undefined"/>
         </w:rPr>
         <w:t xml:space="preserve">_r}</w:t>
       </w:r>
@@ -547,7 +540,6 @@
           <w:rFonts w:ascii="Arial" w:hAnsi="Arial" w:cs="Arial"/>
           <w:sz w:val="24"/>
           <w:szCs w:val="24"/>
-          <w:lang w:val="undefined"/>
         </w:rPr>
         <w:t xml:space="preserve">region</w:t>
       </w:r>
@@ -565,7 +557,6 @@
           <w:rFonts w:ascii="Arial" w:hAnsi="Arial" w:cs="Arial"/>
           <w:sz w:val="24"/>
           <w:szCs w:val="24"/>
-          <w:lang w:val="undefined"/>
         </w:rPr>
         <w:t xml:space="preserve">,</w:t>
       </w:r>
@@ -953,7 +944,6 @@
           <w:rFonts w:ascii="Arial" w:hAnsi="Arial" w:cs="Arial"/>
           <w:sz w:val="24"/>
           <w:szCs w:val="24"/>
-          <w:lang w:val="undefined"/>
         </w:rPr>
         <w:t xml:space="preserve">{nacionalidad}</w:t>
       </w:r>
@@ -1777,7 +1767,6 @@
           <w:bCs/>
           <w:sz w:val="24"/>
           <w:szCs w:val="24"/>
-          <w:lang w:val="undefined"/>
         </w:rPr>
         <w:t xml:space="preserve">}</w:t>
       </w:r>
@@ -1838,7 +1827,6 @@
           <w:b/>
           <w:sz w:val="24"/>
           <w:szCs w:val="24"/>
-          <w:lang w:val="undefined"/>
         </w:rPr>
         <w:t xml:space="preserve">{ambientes}</w:t>
       </w:r>
@@ -1895,7 +1883,6 @@
           <w:bCs w:val="0"/>
           <w:sz w:val="24"/>
           <w:szCs w:val="24"/>
-          <w:lang w:val="undefined"/>
         </w:rPr>
         <w:t xml:space="preserve">{norte}</w:t>
       </w:r>
@@ -1952,7 +1939,6 @@
           <w:bCs/>
           <w:sz w:val="24"/>
           <w:szCs w:val="24"/>
-          <w:lang w:val="undefined"/>
         </w:rPr>
         <w:t xml:space="preserve">{sur}</w:t>
       </w:r>
@@ -1997,7 +1983,6 @@
           <w:rFonts w:ascii="Arial" w:hAnsi="Arial" w:cs="Arial"/>
           <w:sz w:val="24"/>
           <w:szCs w:val="24"/>
-          <w:lang w:val="undefined"/>
         </w:rPr>
         <w:t xml:space="preserve">{este}</w:t>
       </w:r>
@@ -2037,7 +2022,6 @@
           <w:bCs/>
           <w:sz w:val="24"/>
           <w:szCs w:val="24"/>
-          <w:lang w:val="undefined"/>
         </w:rPr>
         <w:t xml:space="preserve">{oeste}</w:t>
       </w:r>
@@ -2141,7 +2125,6 @@
           <w:bCs/>
           <w:sz w:val="24"/>
           <w:szCs w:val="24"/>
-          <w:lang w:val="undefined"/>
         </w:rPr>
         <w:t xml:space="preserve">{precio_inmueble_en_letra}</w:t>
       </w:r>
@@ -2173,7 +2156,6 @@
           <w:bCs/>
           <w:sz w:val="24"/>
           <w:szCs w:val="24"/>
-          <w:lang w:val="undefined"/>
         </w:rPr>
         <w:t xml:space="preserve">s</w:t>
       </w:r>
@@ -2194,7 +2176,6 @@
           <w:bCs/>
           <w:sz w:val="24"/>
           <w:szCs w:val="24"/>
-          <w:lang w:val="undefined"/>
         </w:rPr>
         <w:t xml:space="preserve"> </w:t>
       </w:r>
@@ -2205,7 +2186,6 @@
           <w:bCs/>
           <w:sz w:val="24"/>
           <w:szCs w:val="24"/>
-          <w:lang w:val="undefined"/>
         </w:rPr>
         <w:t xml:space="preserve">{precio_en_numero}</w:t>
       </w:r>
@@ -2249,10 +2229,21 @@
       <w:r>
         <w:rPr>
           <w:rFonts w:ascii="Arial" w:hAnsi="Arial" w:cs="Arial"/>
+          <w:b/>
           <w:sz w:val="24"/>
           <w:szCs w:val="24"/>
           <w:lang w:val="es-ES"/>
         </w:rPr>
+        <w:t xml:space="preserve">{</w:t>
+      </w:r>
+      <w:r>
+        <w:rPr>
+          <w:rFonts w:ascii="Arial" w:hAnsi="Arial" w:cs="Arial"/>
+          <w:b/>
+          <w:sz w:val="24"/>
+          <w:szCs w:val="24"/>
+        </w:rPr>
+        <w:t xml:space="preserve">denominara_r</w:t>
       </w:r>
       <w:r>
         <w:rPr>
@@ -2262,34 +2253,370 @@
           <w:szCs w:val="24"/>
           <w:lang w:val="es-ES"/>
         </w:rPr>
+        <w:t xml:space="preserve">}</w:t>
+      </w:r>
+      <w:r>
+        <w:rPr>
+          <w:rFonts w:ascii="Arial" w:hAnsi="Arial" w:cs="Arial"/>
+          <w:b/>
+          <w:bCs/>
+          <w:sz w:val="24"/>
+          <w:szCs w:val="24"/>
+        </w:rPr>
+        <w:t xml:space="preserve"> </w:t>
+      </w:r>
+      <w:r>
+        <w:rPr>
+          <w:rFonts w:ascii="Arial" w:hAnsi="Arial" w:cs="Arial"/>
+          <w:sz w:val="24"/>
+          <w:szCs w:val="24"/>
+        </w:rPr>
+        <w:t xml:space="preserve">fija la presente </w:t>
+      </w:r>
+      <w:r>
+        <w:rPr>
+          <w:rFonts w:ascii="Arial" w:hAnsi="Arial" w:cs="Arial"/>
+          <w:bCs/>
+          <w:sz w:val="24"/>
+          <w:szCs w:val="24"/>
+        </w:rPr>
+        <w:t xml:space="preserve">Venta a Plazos</w:t>
+      </w:r>
+      <w:r>
+        <w:rPr>
+          <w:rFonts w:ascii="Arial" w:hAnsi="Arial" w:cs="Arial"/>
+          <w:sz w:val="24"/>
+          <w:szCs w:val="24"/>
+        </w:rPr>
+        <w:t xml:space="preserve">, y </w:t>
+      </w:r>
+      <w:r>
+        <w:rPr>
+          <w:rFonts w:ascii="Arial" w:hAnsi="Arial" w:cs="Arial"/>
+          <w:b/>
+          <w:sz w:val="24"/>
+          <w:szCs w:val="24"/>
+        </w:rPr>
+        <w:t xml:space="preserve">"</w:t>
+      </w:r>
+      <w:r>
+        <w:rPr>
+          <w:rFonts w:ascii="Arial" w:hAnsi="Arial" w:cs="Arial"/>
+          <w:b/>
+          <w:bCs/>
+          <w:sz w:val="24"/>
+          <w:szCs w:val="24"/>
+        </w:rPr>
+        <w:t xml:space="preserve">{denominacion}</w:t>
+      </w:r>
+      <w:r>
+        <w:rPr>
+          <w:rFonts w:ascii="Arial" w:hAnsi="Arial" w:cs="Arial"/>
+          <w:b/>
+          <w:sz w:val="24"/>
+          <w:szCs w:val="24"/>
+        </w:rPr>
+        <w:t xml:space="preserve">" </w:t>
+      </w:r>
+      <w:r>
+        <w:rPr>
+          <w:rFonts w:ascii="Arial" w:hAnsi="Arial" w:cs="Arial"/>
+          <w:sz w:val="24"/>
+          <w:szCs w:val="24"/>
+        </w:rPr>
+        <w:t xml:space="preserve">a través del </w:t>
+      </w:r>
+      <w:r>
+        <w:rPr>
+          <w:rFonts w:ascii="Arial" w:hAnsi="Arial" w:cs="Arial"/>
+          <w:b/>
+          <w:sz w:val="24"/>
+          <w:szCs w:val="24"/>
+        </w:rPr>
+        <w:t xml:space="preserve">BANCO NACIONAL DE VIVIENDA Y HÁBITAT (BANAVIH)</w:t>
+      </w:r>
+      <w:r>
+        <w:rPr>
+          <w:rFonts w:ascii="Arial" w:hAnsi="Arial" w:cs="Arial"/>
+          <w:sz w:val="24"/>
+          <w:szCs w:val="24"/>
+        </w:rPr>
+        <w:t xml:space="preserve">, </w:t>
+      </w:r>
+      <w:r>
+        <w:rPr>
+          <w:rFonts w:ascii="Arial" w:hAnsi="Arial" w:cs="Arial"/>
+          <w:bCs/>
+          <w:sz w:val="24"/>
+          <w:szCs w:val="24"/>
+          <w:lang w:eastAsia="ar-SA"/>
+        </w:rPr>
+        <w:t xml:space="preserve">e</w:t>
+      </w:r>
+      <w:r>
+        <w:rPr>
+          <w:rFonts w:ascii="Arial" w:hAnsi="Arial" w:cs="Arial"/>
+          <w:sz w:val="24"/>
+          <w:szCs w:val="24"/>
+          <w:lang w:eastAsia="ar-SA"/>
+        </w:rPr>
+        <w:t xml:space="preserve">nte Público de Naturaleza Financiera adscrito al </w:t>
+      </w:r>
+      <w:r>
+        <w:rPr>
+          <w:rFonts w:ascii="Arial" w:hAnsi="Arial" w:cs="Arial"/>
+          <w:b/>
+          <w:sz w:val="24"/>
+          <w:szCs w:val="24"/>
+          <w:lang w:eastAsia="ar-SA"/>
+        </w:rPr>
+        <w:t xml:space="preserve">MINISTERIO DEL PODER POPULAR PARA HÁBITAT Y VIVIENDA</w:t>
+      </w:r>
+      <w:r>
+        <w:rPr>
+          <w:rFonts w:ascii="Arial" w:hAnsi="Arial" w:cs="Arial"/>
+          <w:sz w:val="24"/>
+          <w:szCs w:val="24"/>
+          <w:lang w:eastAsia="ar-SA"/>
+        </w:rPr>
+        <w:t xml:space="preserve"> según Gaceta Oficial  Nº 39.945 del 15 de junio de 2.012, inscrito en el Registro de Información Fiscal </w:t>
+      </w:r>
+      <w:r>
+        <w:rPr>
+          <w:rFonts w:ascii="Arial" w:hAnsi="Arial" w:cs="Arial"/>
+          <w:b/>
+          <w:sz w:val="24"/>
+          <w:szCs w:val="24"/>
+          <w:lang w:eastAsia="ar-SA"/>
+        </w:rPr>
+        <w:t xml:space="preserve">(R.I.F.)</w:t>
+      </w:r>
+      <w:r>
+        <w:rPr>
+          <w:rFonts w:ascii="Arial" w:hAnsi="Arial" w:cs="Arial"/>
+          <w:sz w:val="24"/>
+          <w:szCs w:val="24"/>
+          <w:lang w:eastAsia="ar-SA"/>
+        </w:rPr>
+        <w:t xml:space="preserve"> con el Nº </w:t>
+      </w:r>
+      <w:r>
+        <w:rPr>
+          <w:rFonts w:ascii="Arial" w:hAnsi="Arial" w:cs="Arial"/>
+          <w:b/>
+          <w:sz w:val="24"/>
+          <w:szCs w:val="24"/>
+          <w:lang w:eastAsia="ar-SA"/>
+        </w:rPr>
+        <w:t xml:space="preserve">G-20000085-6,</w:t>
+      </w:r>
+      <w:r>
+        <w:rPr>
+          <w:rFonts w:ascii="Arial" w:hAnsi="Arial" w:cs="Arial"/>
+          <w:sz w:val="24"/>
+          <w:szCs w:val="24"/>
+          <w:lang w:eastAsia="ar-SA"/>
+        </w:rPr>
+        <w:t xml:space="preserve"> </w:t>
+      </w:r>
+      <w:r>
+        <w:rPr>
+          <w:rFonts w:ascii="Arial" w:hAnsi="Arial" w:cs="Arial"/>
+          <w:sz w:val="24"/>
+          <w:szCs w:val="24"/>
+        </w:rPr>
+        <w:t xml:space="preserve">quién en lo adela</w:t>
+      </w:r>
+      <w:r>
+        <w:rPr>
+          <w:rFonts w:ascii="Arial" w:hAnsi="Arial" w:cs="Arial"/>
+          <w:sz w:val="24"/>
+          <w:szCs w:val="24"/>
+        </w:rPr>
+        <w:t xml:space="preserve">nte se denominará “</w:t>
+      </w:r>
+      <w:r>
+        <w:rPr>
+          <w:rFonts w:ascii="Arial" w:hAnsi="Arial" w:cs="Arial"/>
+          <w:b/>
+          <w:bCs/>
+          <w:sz w:val="24"/>
+          <w:szCs w:val="24"/>
+        </w:rPr>
+        <w:t xml:space="preserve">EL OPERADOR FINANCIERO</w:t>
+      </w:r>
+      <w:r>
+        <w:rPr>
+          <w:rFonts w:ascii="Arial" w:hAnsi="Arial" w:cs="Arial"/>
+          <w:sz w:val="24"/>
+          <w:szCs w:val="24"/>
+        </w:rPr>
+        <w:t xml:space="preserve">”, representado por </w:t>
+      </w:r>
+      <w:r>
+        <w:rPr>
+          <w:rFonts w:ascii="Arial" w:hAnsi="Arial" w:cs="Arial"/>
+          <w:sz w:val="24"/>
+          <w:szCs w:val="24"/>
+          <w:lang w:val="es-ES"/>
+        </w:rPr>
+        <w:t xml:space="preserve">el</w:t>
+      </w:r>
+      <w:r>
+        <w:rPr>
+          <w:rFonts w:ascii="Arial" w:hAnsi="Arial" w:cs="Arial"/>
+          <w:color w:val="000000" w:themeColor="text1"/>
+          <w:sz w:val="24"/>
+          <w:szCs w:val="24"/>
+          <w:lang w:val="es-ES"/>
+        </w:rPr>
+        <w:t xml:space="preserve"> </w:t>
+      </w:r>
+      <w:r>
+        <w:rPr>
+          <w:rFonts w:ascii="Arial" w:hAnsi="Arial" w:cs="Arial"/>
+          <w:color w:val="000000" w:themeColor="text1"/>
+          <w:sz w:val="24"/>
+          <w:szCs w:val="24"/>
+        </w:rPr>
+        <w:t xml:space="preserve">ciudadan</w:t>
+      </w:r>
+      <w:r>
+        <w:rPr>
+          <w:rFonts w:ascii="Arial" w:hAnsi="Arial" w:cs="Arial"/>
+          <w:color w:val="000000" w:themeColor="text1"/>
+          <w:sz w:val="24"/>
+          <w:szCs w:val="24"/>
+          <w:lang w:val="es-ES"/>
+        </w:rPr>
+        <w:t xml:space="preserve">o</w:t>
+      </w:r>
+      <w:r>
+        <w:rPr>
+          <w:color w:val="000000" w:themeColor="text1"/>
+        </w:rPr>
+        <w:t xml:space="preserve"> </w:t>
+      </w:r>
+      <w:r>
+        <w:rPr>
+          <w:rFonts w:ascii="Arial" w:hAnsi="Arial" w:cs="Arial"/>
+          <w:b/>
+          <w:bCs/>
+          <w:sz w:val="24"/>
+          <w:szCs w:val="24"/>
+        </w:rPr>
+        <w:t xml:space="preserve">{representante}</w:t>
+      </w:r>
+      <w:r>
+        <w:rPr>
+          <w:rFonts w:ascii="Arial" w:hAnsi="Arial" w:cs="Arial"/>
+          <w:sz w:val="24"/>
+          <w:szCs w:val="24"/>
+          <w:lang w:val="es-ES"/>
+        </w:rPr>
+        <w:t xml:space="preserve">, </w:t>
+      </w:r>
+      <w:r>
+        <w:rPr>
+          <w:rFonts w:ascii="Arial" w:hAnsi="Arial" w:cs="Arial"/>
+          <w:sz w:val="24"/>
+          <w:szCs w:val="24"/>
+        </w:rPr>
+        <w:t xml:space="preserve">titular de Cédula Nº </w:t>
+      </w:r>
+      <w:r>
+        <w:rPr>
+          <w:rFonts w:ascii="Arial" w:hAnsi="Arial" w:cs="Arial"/>
+          <w:b/>
+          <w:bCs/>
+          <w:sz w:val="24"/>
+          <w:szCs w:val="24"/>
+        </w:rPr>
+        <w:t xml:space="preserve">{ci_representante}</w:t>
+      </w:r>
+      <w:r>
+        <w:rPr>
+          <w:rFonts w:ascii="Arial" w:hAnsi="Arial" w:cs="Arial"/>
+          <w:sz w:val="24"/>
+          <w:szCs w:val="24"/>
+        </w:rPr>
+        <w:t xml:space="preserve">, en su carácter de </w:t>
+      </w:r>
+      <w:r>
+        <w:rPr>
+          <w:rFonts w:ascii="Arial" w:hAnsi="Arial" w:cs="Arial"/>
+          <w:sz w:val="24"/>
+          <w:szCs w:val="24"/>
+        </w:rPr>
         <w:t xml:space="preserve">{</w:t>
       </w:r>
       <w:r>
         <w:rPr>
           <w:rFonts w:ascii="Arial" w:hAnsi="Arial" w:cs="Arial"/>
-          <w:b/>
-          <w:sz w:val="24"/>
-          <w:szCs w:val="24"/>
-        </w:rPr>
-        <w:t xml:space="preserve">denominara_r</w:t>
-      </w:r>
-      <w:r>
-        <w:rPr>
-          <w:rFonts w:ascii="Arial" w:hAnsi="Arial" w:cs="Arial"/>
-          <w:b/>
+          <w:sz w:val="24"/>
+          <w:szCs w:val="24"/>
+        </w:rPr>
+        <w:t xml:space="preserve">condicion</w:t>
+      </w:r>
+      <w:r>
+        <w:rPr>
+          <w:rFonts w:ascii="Arial" w:hAnsi="Arial" w:cs="Arial"/>
+          <w:sz w:val="24"/>
+          <w:szCs w:val="24"/>
+        </w:rPr>
+        <w:t xml:space="preserve">_r}</w:t>
+      </w:r>
+      <w:r>
+        <w:rPr>
+          <w:rFonts w:ascii="Arial" w:hAnsi="Arial" w:cs="Arial"/>
           <w:sz w:val="24"/>
           <w:szCs w:val="24"/>
           <w:lang w:val="es-ES"/>
         </w:rPr>
-        <w:t xml:space="preserve">}</w:t>
-      </w:r>
-      <w:r/>
-      <w:r>
-        <w:rPr>
-          <w:rFonts w:ascii="Arial" w:hAnsi="Arial" w:cs="Arial"/>
-          <w:sz w:val="24"/>
-          <w:szCs w:val="24"/>
-        </w:rPr>
+        <w:t xml:space="preserve"> (E) de Habitat y Vivienda de la </w:t>
+      </w:r>
+      <w:r>
+        <w:rPr>
+          <w:rFonts w:ascii="Arial" w:hAnsi="Arial" w:cs="Arial"/>
+          <w:sz w:val="24"/>
+          <w:szCs w:val="24"/>
+          <w:lang w:val="es-ES"/>
+        </w:rPr>
+        <w:t xml:space="preserve">{</w:t>
+      </w:r>
+      <w:r>
+        <w:rPr>
+          <w:rFonts w:ascii="Arial" w:hAnsi="Arial" w:cs="Arial"/>
+          <w:sz w:val="24"/>
+          <w:szCs w:val="24"/>
+        </w:rPr>
+        <w:t xml:space="preserve">region</w:t>
+      </w:r>
+      <w:r>
+        <w:rPr>
+          <w:rFonts w:ascii="Arial" w:hAnsi="Arial" w:cs="Arial"/>
+          <w:sz w:val="24"/>
+          <w:szCs w:val="24"/>
+          <w:lang w:val="es-ES"/>
+        </w:rPr>
+        <w:t xml:space="preserve">_r}</w:t>
+      </w:r>
+      <w:r>
+        <w:rPr>
+          <w:rFonts w:ascii="Arial" w:hAnsi="Arial" w:cs="Arial"/>
+          <w:sz w:val="24"/>
+          <w:szCs w:val="24"/>
+          <w:lang w:val="es-ES"/>
+        </w:rPr>
+        <w:t xml:space="preserve">,</w:t>
+      </w:r>
+      <w:r>
+        <w:rPr>
+          <w:rFonts w:ascii="Arial" w:hAnsi="Arial" w:cs="Arial"/>
+          <w:sz w:val="24"/>
+          <w:szCs w:val="24"/>
+        </w:rPr>
+        <w:t xml:space="preserve"> representación que consta en instrumento </w:t>
       </w:r>
       <w:r>
         <w:rPr>
@@ -2299,6 +2626,67 @@
           <w:sz w:val="24"/>
           <w:szCs w:val="24"/>
         </w:rPr>
+        <w:t xml:space="preserve">{tipo_documento}, N° </w:t>
+      </w:r>
+      <w:r>
+        <w:rPr>
+          <w:rFonts w:ascii="Arial" w:hAnsi="Arial" w:cs="Arial"/>
+          <w:b/>
+          <w:bCs/>
+          <w:sz w:val="24"/>
+          <w:szCs w:val="24"/>
+        </w:rPr>
+        <w:t xml:space="preserve">{numero_documento}</w:t>
+      </w:r>
+      <w:r>
+        <w:rPr>
+          <w:rFonts w:ascii="Arial" w:hAnsi="Arial" w:cs="Arial"/>
+          <w:sz w:val="24"/>
+          <w:szCs w:val="24"/>
+        </w:rPr>
+        <w:t xml:space="preserve">, de fecha </w:t>
+      </w:r>
+      <w:r>
+        <w:rPr>
+          <w:rFonts w:ascii="Arial" w:hAnsi="Arial" w:cs="Arial"/>
+          <w:sz w:val="24"/>
+          <w:szCs w:val="24"/>
+          <w:lang w:val="es-ES"/>
+        </w:rPr>
+        <w:t xml:space="preserve">28</w:t>
+      </w:r>
+      <w:r>
+        <w:rPr>
+          <w:rFonts w:ascii="Arial" w:hAnsi="Arial" w:cs="Arial"/>
+          <w:sz w:val="24"/>
+          <w:szCs w:val="24"/>
+        </w:rPr>
+        <w:t xml:space="preserve"> de </w:t>
+      </w:r>
+      <w:r>
+        <w:rPr>
+          <w:rFonts w:ascii="Arial" w:hAnsi="Arial" w:cs="Arial"/>
+          <w:sz w:val="24"/>
+          <w:szCs w:val="24"/>
+          <w:lang w:val="es-ES"/>
+        </w:rPr>
+        <w:t xml:space="preserve">mayo</w:t>
+      </w:r>
+      <w:r>
+        <w:rPr>
+          <w:rFonts w:ascii="Arial" w:hAnsi="Arial" w:cs="Arial"/>
+          <w:sz w:val="24"/>
+          <w:szCs w:val="24"/>
+        </w:rPr>
+        <w:t xml:space="preserve"> del año 2024, exclusivamente</w:t>
+      </w:r>
+      <w:r>
+        <w:rPr>
+          <w:rFonts w:ascii="Arial" w:hAnsi="Arial" w:cs="Arial"/>
+          <w:spacing w:val="1"/>
+          <w:sz w:val="24"/>
+          <w:szCs w:val="24"/>
+        </w:rPr>
         <w:t xml:space="preserve"> </w:t>
       </w:r>
       <w:r>
@@ -2307,29 +2695,41 @@
           <w:sz w:val="24"/>
           <w:szCs w:val="24"/>
         </w:rPr>
-        <w:t xml:space="preserve">fija la presente </w:t>
-      </w:r>
-      <w:r>
-        <w:rPr>
-          <w:rFonts w:ascii="Arial" w:hAnsi="Arial" w:cs="Arial"/>
+        <w:t xml:space="preserve">para este acto y con motivos registrales</w:t>
+      </w:r>
+      <w:r>
+        <w:rPr>
+          <w:rFonts w:ascii="Arial" w:hAnsi="Arial" w:cs="Arial"/>
+          <w:sz w:val="24"/>
+          <w:szCs w:val="24"/>
+          <w:lang w:val="es-ES"/>
+        </w:rPr>
+        <w:t xml:space="preserve">,</w:t>
+      </w:r>
+      <w:r>
+        <w:rPr>
+          <w:rFonts w:ascii="Arial" w:hAnsi="Arial" w:eastAsia="Times New Roman" w:cs="Arial"/>
+          <w:b/>
           <w:bCs/>
           <w:sz w:val="24"/>
           <w:szCs w:val="24"/>
-        </w:rPr>
-        <w:t xml:space="preserve">Venta a Plazos</w:t>
-      </w:r>
-      <w:r>
-        <w:rPr>
-          <w:rFonts w:ascii="Arial" w:hAnsi="Arial" w:cs="Arial"/>
-          <w:sz w:val="24"/>
-          <w:szCs w:val="24"/>
-        </w:rPr>
-        <w:t xml:space="preserve">, y </w:t>
-      </w:r>
-      <w:r>
-        <w:rPr>
-          <w:rFonts w:ascii="Arial" w:hAnsi="Arial" w:cs="Arial"/>
-          <w:b/>
+          <w:lang w:val="es-ES" w:eastAsia="ar-SA"/>
+        </w:rPr>
+        <w:t xml:space="preserve"> </w:t>
+      </w:r>
+      <w:r>
+        <w:rPr>
+          <w:rFonts w:ascii="Arial" w:hAnsi="Arial" w:cs="Arial"/>
+          <w:sz w:val="24"/>
+          <w:szCs w:val="24"/>
+        </w:rPr>
+        <w:t xml:space="preserve">quedando obligados </w:t>
+      </w:r>
+      <w:r>
+        <w:rPr>
+          <w:rFonts w:ascii="Arial" w:hAnsi="Arial" w:cs="Arial"/>
+          <w:b/>
+          <w:bCs/>
           <w:sz w:val="24"/>
           <w:szCs w:val="24"/>
         </w:rPr>
@@ -2338,13 +2738,6 @@
       <w:r>
         <w:rPr>
           <w:rFonts w:ascii="Arial" w:hAnsi="Arial" w:cs="Arial"/>
-          <w:sz w:val="24"/>
-          <w:szCs w:val="24"/>
-        </w:rPr>
-      </w:r>
-      <w:r>
-        <w:rPr>
-          <w:rFonts w:ascii="Arial" w:hAnsi="Arial" w:cs="Arial"/>
           <w:b/>
           <w:bCs/>
           <w:sz w:val="24"/>
@@ -2352,11 +2745,11 @@
         </w:rPr>
         <w:t xml:space="preserve">{denominacion}</w:t>
       </w:r>
-      <w:r/>
-      <w:r>
-        <w:rPr>
-          <w:rFonts w:ascii="Arial" w:hAnsi="Arial" w:cs="Arial"/>
-          <w:b/>
+      <w:r>
+        <w:rPr>
+          <w:rFonts w:ascii="Arial" w:hAnsi="Arial" w:cs="Arial"/>
+          <w:b/>
+          <w:bCs/>
           <w:sz w:val="24"/>
           <w:szCs w:val="24"/>
         </w:rPr>
@@ -2368,116 +2761,176 @@
           <w:sz w:val="24"/>
           <w:szCs w:val="24"/>
         </w:rPr>
-        <w:t xml:space="preserve">a través del </w:t>
-      </w:r>
-      <w:r>
-        <w:rPr>
-          <w:rFonts w:ascii="Arial" w:hAnsi="Arial" w:cs="Arial"/>
-          <w:b/>
-          <w:sz w:val="24"/>
-          <w:szCs w:val="24"/>
-        </w:rPr>
-        <w:t xml:space="preserve">BANCO NACIONAL DE VIVIENDA Y HÁBITAT (BANAVIH)</w:t>
-      </w:r>
-      <w:r>
-        <w:rPr>
-          <w:rFonts w:ascii="Arial" w:hAnsi="Arial" w:cs="Arial"/>
-          <w:sz w:val="24"/>
-          <w:szCs w:val="24"/>
-        </w:rPr>
-        <w:t xml:space="preserve">, </w:t>
-      </w:r>
-      <w:r>
-        <w:rPr>
-          <w:rFonts w:ascii="Arial" w:hAnsi="Arial" w:cs="Arial"/>
+        <w:t xml:space="preserve">con “</w:t>
+      </w:r>
+      <w:r>
+        <w:rPr>
+          <w:rFonts w:ascii="Arial" w:hAnsi="Arial" w:cs="Arial"/>
+          <w:b/>
           <w:bCs/>
           <w:sz w:val="24"/>
           <w:szCs w:val="24"/>
-          <w:lang w:eastAsia="ar-SA"/>
-        </w:rPr>
-        <w:t xml:space="preserve">e</w:t>
-      </w:r>
-      <w:r>
-        <w:rPr>
-          <w:rFonts w:ascii="Arial" w:hAnsi="Arial" w:cs="Arial"/>
-          <w:sz w:val="24"/>
-          <w:szCs w:val="24"/>
-          <w:lang w:eastAsia="ar-SA"/>
-        </w:rPr>
-        <w:t xml:space="preserve">nte Público de Naturaleza Financiera adscrito al </w:t>
-      </w:r>
-      <w:r>
-        <w:rPr>
-          <w:rFonts w:ascii="Arial" w:hAnsi="Arial" w:cs="Arial"/>
-          <w:b/>
-          <w:sz w:val="24"/>
-          <w:szCs w:val="24"/>
-          <w:lang w:eastAsia="ar-SA"/>
-        </w:rPr>
-        <w:t xml:space="preserve">MINISTERIO DEL PODER POPULAR PARA HÁBITAT Y VIVIENDA</w:t>
-      </w:r>
-      <w:r>
-        <w:rPr>
-          <w:rFonts w:ascii="Arial" w:hAnsi="Arial" w:cs="Arial"/>
-          <w:sz w:val="24"/>
-          <w:szCs w:val="24"/>
-          <w:lang w:eastAsia="ar-SA"/>
-        </w:rPr>
-        <w:t xml:space="preserve"> según Gaceta Oficial  Nº 39.945 del 15 de junio de 2.012, inscrito en el Registro de Información Fiscal </w:t>
-      </w:r>
-      <w:r>
-        <w:rPr>
-          <w:rFonts w:ascii="Arial" w:hAnsi="Arial" w:cs="Arial"/>
-          <w:b/>
-          <w:sz w:val="24"/>
-          <w:szCs w:val="24"/>
-          <w:lang w:eastAsia="ar-SA"/>
-        </w:rPr>
-        <w:t xml:space="preserve">(R.I.F.)</w:t>
-      </w:r>
-      <w:r>
-        <w:rPr>
-          <w:rFonts w:ascii="Arial" w:hAnsi="Arial" w:cs="Arial"/>
-          <w:sz w:val="24"/>
-          <w:szCs w:val="24"/>
-          <w:lang w:eastAsia="ar-SA"/>
-        </w:rPr>
-        <w:t xml:space="preserve"> con el Nº </w:t>
-      </w:r>
-      <w:r>
-        <w:rPr>
-          <w:rFonts w:ascii="Arial" w:hAnsi="Arial" w:cs="Arial"/>
-          <w:b/>
-          <w:sz w:val="24"/>
-          <w:szCs w:val="24"/>
-          <w:lang w:eastAsia="ar-SA"/>
-        </w:rPr>
-        <w:t xml:space="preserve">G-20000085-6,</w:t>
-      </w:r>
-      <w:r>
-        <w:rPr>
-          <w:rFonts w:ascii="Arial" w:hAnsi="Arial" w:cs="Arial"/>
-          <w:sz w:val="24"/>
-          <w:szCs w:val="24"/>
-          <w:lang w:eastAsia="ar-SA"/>
+        </w:rPr>
+        <w:t xml:space="preserve">EL OPERADOR FINANCIERO</w:t>
+      </w:r>
+      <w:r>
+        <w:rPr>
+          <w:rFonts w:ascii="Arial" w:hAnsi="Arial" w:cs="Arial"/>
+          <w:sz w:val="24"/>
+          <w:szCs w:val="24"/>
+        </w:rPr>
+        <w:t xml:space="preserve">”, a pagar el precio mediante </w:t>
+      </w:r>
+      <w:r>
+        <w:rPr>
+          <w:rFonts w:ascii="Arial" w:hAnsi="Arial" w:cs="Arial"/>
+          <w:b/>
+          <w:bCs/>
+          <w:sz w:val="24"/>
+          <w:szCs w:val="24"/>
+        </w:rPr>
+        <w:t xml:space="preserve">{cuentas_en_letra}</w:t>
+      </w:r>
+      <w:r>
+        <w:rPr>
+          <w:rFonts w:ascii="Arial" w:hAnsi="Arial" w:cs="Arial"/>
+          <w:b/>
+          <w:bCs/>
+          <w:sz w:val="24"/>
+          <w:szCs w:val="24"/>
         </w:rPr>
         <w:t xml:space="preserve"> </w:t>
       </w:r>
       <w:r>
         <w:rPr>
           <w:rFonts w:ascii="Arial" w:hAnsi="Arial" w:cs="Arial"/>
-          <w:sz w:val="24"/>
-          <w:szCs w:val="24"/>
-        </w:rPr>
-        <w:t xml:space="preserve">quién en lo adela</w:t>
-      </w:r>
-      <w:r>
-        <w:rPr>
-          <w:rFonts w:ascii="Arial" w:hAnsi="Arial" w:cs="Arial"/>
-          <w:sz w:val="24"/>
-          <w:szCs w:val="24"/>
-        </w:rPr>
-        <w:t xml:space="preserve">nte se denominará “</w:t>
+          <w:b/>
+          <w:sz w:val="24"/>
+          <w:szCs w:val="24"/>
+        </w:rPr>
+        <w:t xml:space="preserve">(</w:t>
+      </w:r>
+      <w:r>
+        <w:rPr>
+          <w:rFonts w:ascii="Arial" w:hAnsi="Arial" w:cs="Arial"/>
+          <w:b/>
+          <w:sz w:val="24"/>
+          <w:szCs w:val="24"/>
+        </w:rPr>
+        <w:t xml:space="preserve">{cuentas_en_numero}</w:t>
+      </w:r>
+      <w:r>
+        <w:rPr>
+          <w:rFonts w:ascii="Arial" w:hAnsi="Arial" w:cs="Arial"/>
+          <w:b/>
+          <w:sz w:val="24"/>
+          <w:szCs w:val="24"/>
+        </w:rPr>
+        <w:t xml:space="preserve">) </w:t>
+      </w:r>
+      <w:r>
+        <w:rPr>
+          <w:rFonts w:ascii="Arial" w:hAnsi="Arial" w:cs="Arial"/>
+          <w:sz w:val="24"/>
+          <w:szCs w:val="24"/>
+        </w:rPr>
+        <w:t xml:space="preserve">cuotas mensuales, las cuales serán pagadas y/o depositadas los primeros </w:t>
+      </w:r>
+      <w:r>
+        <w:rPr>
+          <w:rFonts w:ascii="Arial" w:hAnsi="Arial" w:cs="Arial"/>
+          <w:b/>
+          <w:sz w:val="24"/>
+          <w:szCs w:val="24"/>
+        </w:rPr>
+        <w:t xml:space="preserve">CINCO (5)</w:t>
+      </w:r>
+      <w:r>
+        <w:rPr>
+          <w:rFonts w:ascii="Arial" w:hAnsi="Arial" w:cs="Arial"/>
+          <w:sz w:val="24"/>
+          <w:szCs w:val="24"/>
+        </w:rPr>
+        <w:t xml:space="preserve"> días de cada mes, en la cuenta corriente del </w:t>
+      </w:r>
+      <w:r>
+        <w:rPr>
+          <w:rFonts w:ascii="Arial" w:hAnsi="Arial" w:cs="Arial"/>
+          <w:b/>
+          <w:sz w:val="24"/>
+          <w:szCs w:val="24"/>
+        </w:rPr>
+        <w:t xml:space="preserve">BANCO DE VENEZUELA</w:t>
+      </w:r>
+      <w:r>
+        <w:rPr>
+          <w:rFonts w:ascii="Arial" w:hAnsi="Arial" w:cs="Arial"/>
+          <w:sz w:val="24"/>
+          <w:szCs w:val="24"/>
+        </w:rPr>
+        <w:t xml:space="preserve">, Nº </w:t>
+      </w:r>
+      <w:r>
+        <w:rPr>
+          <w:rFonts w:ascii="Arial" w:hAnsi="Arial" w:cs="Arial"/>
+          <w:b/>
+          <w:sz w:val="24"/>
+          <w:szCs w:val="24"/>
+        </w:rPr>
+        <w:t xml:space="preserve">0102-</w:t>
+      </w:r>
+      <w:r>
+        <w:rPr>
+          <w:rFonts w:ascii="Arial" w:hAnsi="Arial" w:cs="Arial"/>
+          <w:b/>
+          <w:sz w:val="24"/>
+          <w:szCs w:val="24"/>
+          <w:lang w:val="es-ES"/>
+        </w:rPr>
+        <w:t xml:space="preserve">0552-2100-0003-7196</w:t>
+      </w:r>
+      <w:r>
+        <w:rPr>
+          <w:rFonts w:ascii="Arial" w:hAnsi="Arial" w:cs="Arial"/>
+          <w:b/>
+          <w:sz w:val="24"/>
+          <w:szCs w:val="24"/>
+        </w:rPr>
+        <w:t xml:space="preserve"> </w:t>
+      </w:r>
+      <w:r>
+        <w:rPr>
+          <w:rFonts w:ascii="Arial" w:hAnsi="Arial" w:cs="Arial"/>
+          <w:sz w:val="24"/>
+          <w:szCs w:val="24"/>
+        </w:rPr>
+        <w:t xml:space="preserve">a nombre de </w:t>
+      </w:r>
+      <w:r>
+        <w:rPr>
+          <w:rFonts w:ascii="Arial" w:hAnsi="Arial" w:cs="Arial"/>
+          <w:b/>
+          <w:sz w:val="24"/>
+          <w:szCs w:val="24"/>
+        </w:rPr>
+        <w:t xml:space="preserve">“EL OPERADOR</w:t>
+      </w:r>
+      <w:r>
+        <w:rPr>
+          <w:rFonts w:ascii="Arial" w:hAnsi="Arial" w:cs="Arial"/>
+          <w:b/>
+          <w:sz w:val="24"/>
+          <w:szCs w:val="24"/>
+        </w:rPr>
+        <w:t xml:space="preserve"> FINANCIERO”</w:t>
+      </w:r>
+      <w:r>
+        <w:rPr>
+          <w:rFonts w:ascii="Arial" w:hAnsi="Arial" w:cs="Arial"/>
+          <w:sz w:val="24"/>
+          <w:szCs w:val="24"/>
+        </w:rPr>
+        <w:t xml:space="preserve">; durante un plazo de</w:t>
       </w:r>
       <w:r>
         <w:rPr>
@@ -2487,57 +2940,25 @@
           <w:sz w:val="24"/>
           <w:szCs w:val="24"/>
         </w:rPr>
-        <w:t xml:space="preserve">EL OPERADOR FINANCIERO</w:t>
-      </w:r>
-      <w:r>
-        <w:rPr>
-          <w:rFonts w:ascii="Arial" w:hAnsi="Arial" w:cs="Arial"/>
-          <w:sz w:val="24"/>
-          <w:szCs w:val="24"/>
-        </w:rPr>
-        <w:t xml:space="preserve">”, representado por </w:t>
-      </w:r>
-      <w:r>
-        <w:rPr>
-          <w:rFonts w:ascii="Arial" w:hAnsi="Arial" w:cs="Arial"/>
-          <w:sz w:val="24"/>
-          <w:szCs w:val="24"/>
-          <w:lang w:val="es-ES"/>
-        </w:rPr>
-        <w:t xml:space="preserve">el</w:t>
-      </w:r>
-      <w:r>
-        <w:rPr>
-          <w:rFonts w:ascii="Arial" w:hAnsi="Arial" w:cs="Arial"/>
-          <w:color w:val="000000" w:themeColor="text1"/>
-          <w:sz w:val="24"/>
-          <w:szCs w:val="24"/>
-          <w:lang w:val="es-ES"/>
-        </w:rPr>
         <w:t xml:space="preserve"> </w:t>
       </w:r>
       <w:r>
         <w:rPr>
           <w:rFonts w:ascii="Arial" w:hAnsi="Arial" w:cs="Arial"/>
-          <w:color w:val="000000" w:themeColor="text1"/>
-          <w:sz w:val="24"/>
-          <w:szCs w:val="24"/>
-        </w:rPr>
-        <w:t xml:space="preserve">ciudadan</w:t>
-      </w:r>
-      <w:r>
-        <w:rPr>
-          <w:rFonts w:ascii="Arial" w:hAnsi="Arial" w:cs="Arial"/>
-          <w:color w:val="000000" w:themeColor="text1"/>
-          <w:sz w:val="24"/>
-          <w:szCs w:val="24"/>
-          <w:lang w:val="es-ES"/>
-        </w:rPr>
-        <w:t xml:space="preserve">o</w:t>
-      </w:r>
-      <w:r>
-        <w:rPr>
-          <w:color w:val="000000" w:themeColor="text1"/>
+          <w:b/>
+          <w:bCs/>
+          <w:sz w:val="24"/>
+          <w:szCs w:val="24"/>
+        </w:rPr>
+        <w:t xml:space="preserve">{anio_en_letras}</w:t>
+      </w:r>
+      <w:r>
+        <w:rPr>
+          <w:rFonts w:ascii="Arial" w:hAnsi="Arial" w:cs="Arial"/>
+          <w:b/>
+          <w:bCs/>
+          <w:sz w:val="24"/>
+          <w:szCs w:val="24"/>
         </w:rPr>
         <w:t xml:space="preserve"> </w:t>
       </w:r>
@@ -2545,395 +2966,6 @@
         <w:rPr>
           <w:rFonts w:ascii="Arial" w:hAnsi="Arial" w:cs="Arial"/>
           <w:b/>
-          <w:bCs/>
-          <w:sz w:val="24"/>
-          <w:szCs w:val="24"/>
-          <w:lang w:val="es-ES"/>
-        </w:rPr>
-      </w:r>
-      <w:r>
-        <w:rPr>
-          <w:rFonts w:ascii="Arial" w:hAnsi="Arial" w:cs="Arial"/>
-          <w:b/>
-          <w:bCs/>
-          <w:sz w:val="24"/>
-          <w:szCs w:val="24"/>
-        </w:rPr>
-        <w:t xml:space="preserve">{representante}</w:t>
-      </w:r>
-      <w:r/>
-      <w:r>
-        <w:rPr>
-          <w:rFonts w:ascii="Arial" w:hAnsi="Arial" w:cs="Arial"/>
-          <w:b/>
-          <w:bCs/>
-          <w:sz w:val="24"/>
-          <w:szCs w:val="24"/>
-          <w:lang w:val="es-ES"/>
-        </w:rPr>
-      </w:r>
-      <w:r>
-        <w:rPr>
-          <w:rFonts w:ascii="Arial" w:hAnsi="Arial" w:cs="Arial"/>
-          <w:sz w:val="24"/>
-          <w:szCs w:val="24"/>
-          <w:lang w:val="es-ES"/>
-        </w:rPr>
-        <w:t xml:space="preserve">, </w:t>
-      </w:r>
-      <w:r>
-        <w:rPr>
-          <w:rFonts w:ascii="Arial" w:hAnsi="Arial" w:cs="Arial"/>
-          <w:sz w:val="24"/>
-          <w:szCs w:val="24"/>
-        </w:rPr>
-        <w:t xml:space="preserve">titular de Cédula Nº </w:t>
-      </w:r>
-      <w:r>
-        <w:rPr>
-          <w:rStyle w:val="942"/>
-          <w:rFonts w:ascii="Arial" w:hAnsi="Arial" w:cs="Arial"/>
-          <w:b/>
-          <w:sz w:val="24"/>
-          <w:szCs w:val="24"/>
-        </w:rPr>
-      </w:r>
-      <w:r>
-        <w:rPr>
-          <w:rFonts w:ascii="Arial" w:hAnsi="Arial" w:cs="Arial"/>
-          <w:sz w:val="24"/>
-          <w:szCs w:val="24"/>
-        </w:rPr>
-      </w:r>
-      <w:r>
-        <w:rPr>
-          <w:rFonts w:ascii="Arial" w:hAnsi="Arial" w:cs="Arial"/>
-          <w:b/>
-          <w:bCs/>
-          <w:sz w:val="24"/>
-          <w:szCs w:val="24"/>
-        </w:rPr>
-        <w:t xml:space="preserve">{ci_representante}</w:t>
-      </w:r>
-      <w:r/>
-      <w:r>
-        <w:rPr>
-          <w:rStyle w:val="942"/>
-          <w:rFonts w:ascii="Arial" w:hAnsi="Arial" w:cs="Arial"/>
-          <w:b/>
-          <w:sz w:val="24"/>
-          <w:szCs w:val="24"/>
-        </w:rPr>
-      </w:r>
-      <w:r>
-        <w:rPr>
-          <w:rFonts w:ascii="Arial" w:hAnsi="Arial" w:cs="Arial"/>
-          <w:sz w:val="24"/>
-          <w:szCs w:val="24"/>
-        </w:rPr>
-        <w:t xml:space="preserve">, en su carácter de </w:t>
-      </w:r>
-      <w:r>
-        <w:rPr>
-          <w:rFonts w:ascii="Arial" w:hAnsi="Arial" w:cs="Arial"/>
-          <w:sz w:val="24"/>
-          <w:szCs w:val="24"/>
-          <w:lang w:val="es-ES"/>
-        </w:rPr>
-      </w:r>
-      <w:r>
-        <w:rPr>
-          <w:rFonts w:ascii="Arial" w:hAnsi="Arial" w:cs="Arial"/>
-          <w:sz w:val="24"/>
-          <w:szCs w:val="24"/>
-        </w:rPr>
-      </w:r>
-      <w:r>
-        <w:rPr>
-          <w:rFonts w:ascii="Arial" w:hAnsi="Arial" w:cs="Arial"/>
-          <w:sz w:val="24"/>
-          <w:szCs w:val="24"/>
-        </w:rPr>
-        <w:t xml:space="preserve">{</w:t>
-      </w:r>
-      <w:r>
-        <w:rPr>
-          <w:rFonts w:ascii="Arial" w:hAnsi="Arial" w:cs="Arial"/>
-          <w:sz w:val="24"/>
-          <w:szCs w:val="24"/>
-        </w:rPr>
-        <w:t xml:space="preserve">condicion</w:t>
-      </w:r>
-      <w:r>
-        <w:rPr>
-          <w:rFonts w:ascii="Arial" w:hAnsi="Arial" w:cs="Arial"/>
-          <w:sz w:val="24"/>
-          <w:szCs w:val="24"/>
-        </w:rPr>
-        <w:t xml:space="preserve">_r}</w:t>
-      </w:r>
-      <w:r/>
-      <w:r>
-        <w:rPr>
-          <w:rFonts w:ascii="Arial" w:hAnsi="Arial" w:cs="Arial"/>
-          <w:sz w:val="24"/>
-          <w:szCs w:val="24"/>
-          <w:lang w:val="es-ES"/>
-        </w:rPr>
-        <w:t xml:space="preserve"> (E) de Habitat y Vivienda de la </w:t>
-      </w:r>
-      <w:r>
-        <w:rPr>
-          <w:rFonts w:ascii="Arial" w:hAnsi="Arial" w:cs="Arial"/>
-          <w:sz w:val="24"/>
-          <w:szCs w:val="24"/>
-          <w:lang w:val="es-ES"/>
-        </w:rPr>
-        <w:t xml:space="preserve">{</w:t>
-      </w:r>
-      <w:r>
-        <w:rPr>
-          <w:rFonts w:ascii="Arial" w:hAnsi="Arial" w:cs="Arial"/>
-          <w:sz w:val="24"/>
-          <w:szCs w:val="24"/>
-        </w:rPr>
-        <w:t xml:space="preserve">region</w:t>
-      </w:r>
-      <w:r>
-        <w:rPr>
-          <w:rFonts w:ascii="Arial" w:hAnsi="Arial" w:cs="Arial"/>
-          <w:sz w:val="24"/>
-          <w:szCs w:val="24"/>
-          <w:lang w:val="es-ES"/>
-        </w:rPr>
-        <w:t xml:space="preserve">_r}</w:t>
-      </w:r>
-      <w:r/>
-      <w:r>
-        <w:rPr>
-          <w:rFonts w:ascii="Arial" w:hAnsi="Arial" w:cs="Arial"/>
-          <w:sz w:val="24"/>
-          <w:szCs w:val="24"/>
-          <w:lang w:val="es-ES"/>
-        </w:rPr>
-        <w:t xml:space="preserve">,</w:t>
-      </w:r>
-      <w:r>
-        <w:rPr>
-          <w:rFonts w:ascii="Arial" w:hAnsi="Arial" w:cs="Arial"/>
-          <w:sz w:val="24"/>
-          <w:szCs w:val="24"/>
-        </w:rPr>
-        <w:t xml:space="preserve"> representación que consta en instrumento </w:t>
-      </w:r>
-      <w:r>
-        <w:rPr>
-          <w:rFonts w:ascii="Arial" w:hAnsi="Arial" w:cs="Arial"/>
-          <w:b/>
-          <w:bCs/>
-          <w:sz w:val="24"/>
-          <w:szCs w:val="24"/>
-        </w:rPr>
-      </w:r>
-      <w:r>
-        <w:rPr>
-          <w:rFonts w:ascii="Arial" w:hAnsi="Arial" w:cs="Arial"/>
-          <w:b/>
-          <w:bCs/>
-          <w:sz w:val="24"/>
-          <w:szCs w:val="24"/>
-        </w:rPr>
-        <w:t xml:space="preserve">{tipo_documento}, N° </w:t>
-      </w:r>
-      <w:r>
-        <w:rPr>
-          <w:rFonts w:ascii="Arial" w:hAnsi="Arial" w:cs="Arial"/>
-          <w:b/>
-          <w:bCs/>
-          <w:sz w:val="24"/>
-          <w:szCs w:val="24"/>
-        </w:rPr>
-        <w:t xml:space="preserve">{numero_documento}</w:t>
-      </w:r>
-      <w:r/>
-      <w:r>
-        <w:rPr>
-          <w:rFonts w:ascii="Arial" w:hAnsi="Arial" w:cs="Arial"/>
-          <w:b/>
-          <w:bCs/>
-          <w:sz w:val="24"/>
-          <w:szCs w:val="24"/>
-        </w:rPr>
-      </w:r>
-      <w:r>
-        <w:rPr>
-          <w:rFonts w:ascii="Arial" w:hAnsi="Arial" w:cs="Arial"/>
-          <w:sz w:val="24"/>
-          <w:szCs w:val="24"/>
-        </w:rPr>
-        <w:t xml:space="preserve">, de fecha </w:t>
-      </w:r>
-      <w:r>
-        <w:rPr>
-          <w:rFonts w:ascii="Arial" w:hAnsi="Arial" w:cs="Arial"/>
-          <w:sz w:val="24"/>
-          <w:szCs w:val="24"/>
-          <w:lang w:val="es-ES"/>
-        </w:rPr>
-        <w:t xml:space="preserve">28</w:t>
-      </w:r>
-      <w:r>
-        <w:rPr>
-          <w:rFonts w:ascii="Arial" w:hAnsi="Arial" w:cs="Arial"/>
-          <w:sz w:val="24"/>
-          <w:szCs w:val="24"/>
-        </w:rPr>
-        <w:t xml:space="preserve"> de </w:t>
-      </w:r>
-      <w:r>
-        <w:rPr>
-          <w:rFonts w:ascii="Arial" w:hAnsi="Arial" w:cs="Arial"/>
-          <w:sz w:val="24"/>
-          <w:szCs w:val="24"/>
-          <w:lang w:val="es-ES"/>
-        </w:rPr>
-        <w:t xml:space="preserve">mayo</w:t>
-      </w:r>
-      <w:r>
-        <w:rPr>
-          <w:rFonts w:ascii="Arial" w:hAnsi="Arial" w:cs="Arial"/>
-          <w:sz w:val="24"/>
-          <w:szCs w:val="24"/>
-        </w:rPr>
-        <w:t xml:space="preserve"> del año 2024, exclusivamente</w:t>
-      </w:r>
-      <w:r>
-        <w:rPr>
-          <w:rFonts w:ascii="Arial" w:hAnsi="Arial" w:cs="Arial"/>
-          <w:spacing w:val="1"/>
-          <w:sz w:val="24"/>
-          <w:szCs w:val="24"/>
-        </w:rPr>
-        <w:t xml:space="preserve"> </w:t>
-      </w:r>
-      <w:r>
-        <w:rPr>
-          <w:rFonts w:ascii="Arial" w:hAnsi="Arial" w:cs="Arial"/>
-          <w:sz w:val="24"/>
-          <w:szCs w:val="24"/>
-        </w:rPr>
-        <w:t xml:space="preserve">para este acto y con motivos registrales</w:t>
-      </w:r>
-      <w:r>
-        <w:rPr>
-          <w:rFonts w:ascii="Arial" w:hAnsi="Arial" w:cs="Arial"/>
-          <w:sz w:val="24"/>
-          <w:szCs w:val="24"/>
-          <w:lang w:val="es-ES"/>
-        </w:rPr>
-        <w:t xml:space="preserve">,</w:t>
-      </w:r>
-      <w:r>
-        <w:rPr>
-          <w:rFonts w:ascii="Arial" w:hAnsi="Arial" w:eastAsia="Times New Roman" w:cs="Arial"/>
-          <w:b/>
-          <w:bCs/>
-          <w:sz w:val="24"/>
-          <w:szCs w:val="24"/>
-          <w:lang w:val="es-ES" w:eastAsia="ar-SA"/>
-        </w:rPr>
-        <w:t xml:space="preserve"> </w:t>
-      </w:r>
-      <w:r>
-        <w:rPr>
-          <w:rFonts w:ascii="Arial" w:hAnsi="Arial" w:cs="Arial"/>
-          <w:sz w:val="24"/>
-          <w:szCs w:val="24"/>
-        </w:rPr>
-        <w:t xml:space="preserve">quedando obligados </w:t>
-      </w:r>
-      <w:r>
-        <w:rPr>
-          <w:rFonts w:ascii="Arial" w:hAnsi="Arial" w:cs="Arial"/>
-          <w:b/>
-          <w:bCs/>
-          <w:sz w:val="24"/>
-          <w:szCs w:val="24"/>
-        </w:rPr>
-        <w:t xml:space="preserve">"</w:t>
-      </w:r>
-      <w:r>
-        <w:rPr>
-          <w:rFonts w:ascii="Arial" w:hAnsi="Arial" w:cs="Arial"/>
-          <w:b/>
-          <w:bCs/>
-          <w:sz w:val="24"/>
-          <w:szCs w:val="24"/>
-        </w:rPr>
-        <w:t xml:space="preserve">{denominacion}</w:t>
-      </w:r>
-      <w:r/>
-      <w:r>
-        <w:rPr>
-          <w:rFonts w:ascii="Arial" w:hAnsi="Arial" w:cs="Arial"/>
-          <w:b/>
-          <w:bCs/>
-          <w:sz w:val="24"/>
-          <w:szCs w:val="24"/>
-        </w:rPr>
-        <w:t xml:space="preserve">" </w:t>
-      </w:r>
-      <w:r>
-        <w:rPr>
-          <w:rFonts w:ascii="Arial" w:hAnsi="Arial" w:cs="Arial"/>
-          <w:sz w:val="24"/>
-          <w:szCs w:val="24"/>
-        </w:rPr>
-        <w:t xml:space="preserve">con “</w:t>
-      </w:r>
-      <w:r>
-        <w:rPr>
-          <w:rFonts w:ascii="Arial" w:hAnsi="Arial" w:cs="Arial"/>
-          <w:b/>
-          <w:bCs/>
-          <w:sz w:val="24"/>
-          <w:szCs w:val="24"/>
-        </w:rPr>
-        <w:t xml:space="preserve">EL OPERADOR FINANCIERO</w:t>
-      </w:r>
-      <w:r>
-        <w:rPr>
-          <w:rFonts w:ascii="Arial" w:hAnsi="Arial" w:cs="Arial"/>
-          <w:sz w:val="24"/>
-          <w:szCs w:val="24"/>
-        </w:rPr>
-        <w:t xml:space="preserve">”, a pagar el precio mediante </w:t>
-      </w:r>
-      <w:r>
-        <w:rPr>
-          <w:rFonts w:ascii="Arial" w:hAnsi="Arial" w:cs="Arial"/>
-          <w:b/>
-          <w:bCs/>
-          <w:sz w:val="24"/>
-          <w:szCs w:val="24"/>
-          <w:lang w:val="undefined"/>
-        </w:rPr>
-        <w:t xml:space="preserve">{cuentas_en_letra}</w:t>
-      </w:r>
-      <w:r>
-        <w:rPr>
-          <w:rFonts w:ascii="Arial" w:hAnsi="Arial" w:cs="Arial"/>
-          <w:b/>
-          <w:bCs/>
-          <w:sz w:val="24"/>
-          <w:szCs w:val="24"/>
-        </w:rPr>
-        <w:t xml:space="preserve"> </w:t>
-      </w:r>
-      <w:r>
-        <w:rPr>
-          <w:rFonts w:ascii="Arial" w:hAnsi="Arial" w:cs="Arial"/>
-          <w:b/>
           <w:sz w:val="24"/>
           <w:szCs w:val="24"/>
         </w:rPr>
@@ -2945,171 +2977,6 @@
           <w:b/>
           <w:sz w:val="24"/>
           <w:szCs w:val="24"/>
-          <w:lang w:val="undefined"/>
-        </w:rPr>
-        <w:t xml:space="preserve">{cuentas_en_numero}</w:t>
-      </w:r>
-      <w:r>
-        <w:rPr>
-          <w:rFonts w:ascii="Arial" w:hAnsi="Arial" w:cs="Arial"/>
-          <w:b/>
-          <w:sz w:val="24"/>
-          <w:szCs w:val="24"/>
-        </w:rPr>
-        <w:t xml:space="preserve">) </w:t>
-      </w:r>
-      <w:r>
-        <w:rPr>
-          <w:rFonts w:ascii="Arial" w:hAnsi="Arial" w:cs="Arial"/>
-          <w:sz w:val="24"/>
-          <w:szCs w:val="24"/>
-        </w:rPr>
-        <w:t xml:space="preserve">cuotas mensuales, las cuales serán pagadas y/o depositadas los primeros </w:t>
-      </w:r>
-      <w:r>
-        <w:rPr>
-          <w:rFonts w:ascii="Arial" w:hAnsi="Arial" w:cs="Arial"/>
-          <w:b/>
-          <w:sz w:val="24"/>
-          <w:szCs w:val="24"/>
-        </w:rPr>
-        <w:t xml:space="preserve">CINCO (5)</w:t>
-      </w:r>
-      <w:r>
-        <w:rPr>
-          <w:rFonts w:ascii="Arial" w:hAnsi="Arial" w:cs="Arial"/>
-          <w:sz w:val="24"/>
-          <w:szCs w:val="24"/>
-        </w:rPr>
-        <w:t xml:space="preserve"> días de cada mes, en la cuenta corriente del </w:t>
-      </w:r>
-      <w:r>
-        <w:rPr>
-          <w:rFonts w:ascii="Arial" w:hAnsi="Arial" w:cs="Arial"/>
-          <w:b/>
-          <w:sz w:val="24"/>
-          <w:szCs w:val="24"/>
-        </w:rPr>
-        <w:t xml:space="preserve">BANCO DE VENEZUELA</w:t>
-      </w:r>
-      <w:r>
-        <w:rPr>
-          <w:rFonts w:ascii="Arial" w:hAnsi="Arial" w:cs="Arial"/>
-          <w:sz w:val="24"/>
-          <w:szCs w:val="24"/>
-        </w:rPr>
-        <w:t xml:space="preserve">, Nº </w:t>
-      </w:r>
-      <w:r>
-        <w:rPr>
-          <w:rFonts w:ascii="Arial" w:hAnsi="Arial" w:cs="Arial"/>
-          <w:b/>
-          <w:sz w:val="24"/>
-          <w:szCs w:val="24"/>
-        </w:rPr>
-        <w:t xml:space="preserve">0102-</w:t>
-      </w:r>
-      <w:r>
-        <w:rPr>
-          <w:rFonts w:ascii="Arial" w:hAnsi="Arial" w:cs="Arial"/>
-          <w:b/>
-          <w:sz w:val="24"/>
-          <w:szCs w:val="24"/>
-          <w:lang w:val="es-ES"/>
-        </w:rPr>
-        <w:t xml:space="preserve">0552-2100-0003-7196</w:t>
-      </w:r>
-      <w:r>
-        <w:rPr>
-          <w:rFonts w:ascii="Arial" w:hAnsi="Arial" w:cs="Arial"/>
-          <w:b/>
-          <w:sz w:val="24"/>
-          <w:szCs w:val="24"/>
-        </w:rPr>
-        <w:t xml:space="preserve"> </w:t>
-      </w:r>
-      <w:r>
-        <w:rPr>
-          <w:rFonts w:ascii="Arial" w:hAnsi="Arial" w:cs="Arial"/>
-          <w:sz w:val="24"/>
-          <w:szCs w:val="24"/>
-        </w:rPr>
-        <w:t xml:space="preserve">a nombre de </w:t>
-      </w:r>
-      <w:r>
-        <w:rPr>
-          <w:rFonts w:ascii="Arial" w:hAnsi="Arial" w:cs="Arial"/>
-          <w:b/>
-          <w:sz w:val="24"/>
-          <w:szCs w:val="24"/>
-        </w:rPr>
-        <w:t xml:space="preserve">“EL OPERADOR</w:t>
-      </w:r>
-      <w:r>
-        <w:rPr>
-          <w:rFonts w:ascii="Arial" w:hAnsi="Arial" w:cs="Arial"/>
-          <w:b/>
-          <w:sz w:val="24"/>
-          <w:szCs w:val="24"/>
-        </w:rPr>
-        <w:t xml:space="preserve"> FINANCIERO”</w:t>
-      </w:r>
-      <w:r>
-        <w:rPr>
-          <w:rFonts w:ascii="Arial" w:hAnsi="Arial" w:cs="Arial"/>
-          <w:sz w:val="24"/>
-          <w:szCs w:val="24"/>
-        </w:rPr>
-        <w:t xml:space="preserve">; durante un plazo de</w:t>
-      </w:r>
-      <w:r>
-        <w:rPr>
-          <w:rFonts w:ascii="Arial" w:hAnsi="Arial" w:cs="Arial"/>
-          <w:b/>
-          <w:bCs/>
-          <w:sz w:val="24"/>
-          <w:szCs w:val="24"/>
-        </w:rPr>
-        <w:t xml:space="preserve"> </w:t>
-      </w:r>
-      <w:r>
-        <w:rPr>
-          <w:rFonts w:ascii="Arial" w:hAnsi="Arial" w:cs="Arial"/>
-          <w:b/>
-          <w:bCs/>
-          <w:sz w:val="24"/>
-          <w:szCs w:val="24"/>
-          <w:lang w:val="undefined"/>
-        </w:rPr>
-        <w:t xml:space="preserve">{anio_en_letras}</w:t>
-      </w:r>
-      <w:r>
-        <w:rPr>
-          <w:rFonts w:ascii="Arial" w:hAnsi="Arial" w:cs="Arial"/>
-          <w:b/>
-          <w:bCs/>
-          <w:sz w:val="24"/>
-          <w:szCs w:val="24"/>
-          <w:lang w:val="undefined"/>
-        </w:rPr>
-        <w:t xml:space="preserve"> </w:t>
-      </w:r>
-      <w:r>
-        <w:rPr>
-          <w:rFonts w:ascii="Arial" w:hAnsi="Arial" w:cs="Arial"/>
-          <w:b/>
-          <w:sz w:val="24"/>
-          <w:szCs w:val="24"/>
-        </w:rPr>
-        <w:t xml:space="preserve">(</w:t>
-      </w:r>
-      <w:r>
-        <w:rPr>
-          <w:rFonts w:ascii="Arial" w:hAnsi="Arial" w:cs="Arial"/>
-          <w:b/>
-          <w:sz w:val="24"/>
-          <w:szCs w:val="24"/>
-          <w:lang w:val="undefined"/>
         </w:rPr>
         <w:t xml:space="preserve">anio_en_numero</w:t>
       </w:r>

</xml_diff>